<commit_message>
Diagramas de secuencia de usuario terminados y comentados
</commit_message>
<xml_diff>
--- a/Segundo cuatrimestre/Diagramas secuencia y clases USUARIO/comentarios.docx
+++ b/Segundo cuatrimestre/Diagramas secuencia y clases USUARIO/comentarios.docx
@@ -16,13 +16,7 @@
     <w:p>
       <w:r>
         <w:tab/>
-        <w:t>El diagrama desarrolla los casos</w:t>
-      </w:r>
-      <w:r>
-        <w:t xml:space="preserve"> de uso</w:t>
-      </w:r>
-      <w:r>
-        <w:t xml:space="preserve"> añadir usuario,  con sus </w:t>
+        <w:t xml:space="preserve">El diagrama desarrolla los casos de uso añadir usuario,  con sus </w:t>
       </w:r>
       <w:proofErr w:type="spellStart"/>
       <w:r>
@@ -115,10 +109,7 @@
         <w:t xml:space="preserve">actor </w:t>
       </w:r>
       <w:r>
-        <w:t>a la acción crear un nuevo usuario.</w:t>
-      </w:r>
-      <w:r>
-        <w:t xml:space="preserve"> Se añade la vista correspondiente (</w:t>
+        <w:t>a la acción crear un nuevo usuario. Se añade la vista correspondiente (</w:t>
       </w:r>
       <w:proofErr w:type="spellStart"/>
       <w:r>
@@ -196,8 +187,6 @@
       <w:r>
         <w:t>)</w:t>
       </w:r>
-      <w:bookmarkStart w:id="0" w:name="_GoBack"/>
-      <w:bookmarkEnd w:id="0"/>
       <w:r>
         <w:t xml:space="preserve"> de </w:t>
       </w:r>
@@ -299,13 +288,7 @@
         <w:t>actor</w:t>
       </w:r>
       <w:r>
-        <w:t xml:space="preserve"> a la acción </w:t>
-      </w:r>
-      <w:r>
-        <w:t xml:space="preserve">eliminar un </w:t>
-      </w:r>
-      <w:r>
-        <w:t>usuario. Se añade la vista correspondiente (</w:t>
+        <w:t xml:space="preserve"> a la acción eliminar un usuario. Se añade la vista correspondiente (</w:t>
       </w:r>
       <w:proofErr w:type="spellStart"/>
       <w:r>
@@ -316,61 +299,84 @@
       </w:r>
       <w:proofErr w:type="spellEnd"/>
       <w:r>
-        <w:t xml:space="preserve">) en la que el actor elige el usuario a </w:t>
-      </w:r>
-      <w:r>
+        <w:t xml:space="preserve">) en la que el actor elige el usuario a eliminar. Se envía un </w:t>
+      </w:r>
+      <w:proofErr w:type="spellStart"/>
+      <w:r>
+        <w:rPr>
+          <w:i/>
+        </w:rPr>
+        <w:t>String</w:t>
+      </w:r>
+      <w:proofErr w:type="spellEnd"/>
+      <w:r>
+        <w:t xml:space="preserve"> con el nombre del usuario a </w:t>
+      </w:r>
+      <w:proofErr w:type="spellStart"/>
+      <w:r>
+        <w:rPr>
+          <w:i/>
+        </w:rPr>
+        <w:t>ControladorUsuario</w:t>
+      </w:r>
+      <w:proofErr w:type="spellEnd"/>
+      <w:r>
+        <w:t xml:space="preserve"> llamando a su método </w:t>
+      </w:r>
+      <w:proofErr w:type="gramStart"/>
+      <w:r>
+        <w:rPr>
+          <w:i/>
+        </w:rPr>
         <w:t>eliminar</w:t>
       </w:r>
       <w:r>
-        <w:t xml:space="preserve">. Se </w:t>
-      </w:r>
-      <w:r>
-        <w:t>e</w:t>
-      </w:r>
-      <w:r>
-        <w:t>nvía</w:t>
-      </w:r>
-      <w:r>
-        <w:t xml:space="preserve"> un </w:t>
-      </w:r>
-      <w:proofErr w:type="spellStart"/>
-      <w:r>
-        <w:rPr>
-          <w:i/>
-        </w:rPr>
-        <w:t>String</w:t>
-      </w:r>
-      <w:proofErr w:type="spellEnd"/>
-      <w:r>
-        <w:t xml:space="preserve"> con el nombre del usuario</w:t>
-      </w:r>
-      <w:r>
-        <w:t xml:space="preserve"> a </w:t>
-      </w:r>
-      <w:proofErr w:type="spellStart"/>
-      <w:r>
-        <w:rPr>
-          <w:i/>
-        </w:rPr>
-        <w:t>ControladorUsuario</w:t>
-      </w:r>
-      <w:proofErr w:type="spellEnd"/>
-      <w:r>
-        <w:t xml:space="preserve"> llamando a su método </w:t>
-      </w:r>
+        <w:t>(</w:t>
+      </w:r>
+      <w:proofErr w:type="gramEnd"/>
+      <w:r>
+        <w:t xml:space="preserve">). Este llama a </w:t>
+      </w:r>
+      <w:proofErr w:type="spellStart"/>
+      <w:r>
+        <w:rPr>
+          <w:i/>
+        </w:rPr>
+        <w:t>UsuariosImp</w:t>
+      </w:r>
+      <w:proofErr w:type="spellEnd"/>
+      <w:r>
+        <w:t xml:space="preserve"> que hace distintas comprobaciones al nombre recibido. Una vez que todo es correcto (El usuario existe y el actor tiene permiso para eliminarlo), creamos un objeto de transferencia </w:t>
+      </w:r>
+      <w:proofErr w:type="spellStart"/>
+      <w:r>
+        <w:rPr>
+          <w:i/>
+        </w:rPr>
+        <w:t>TransferNombre</w:t>
+      </w:r>
+      <w:proofErr w:type="spellEnd"/>
+      <w:r>
+        <w:t xml:space="preserve"> con el nombre de usuario y lo </w:t>
+      </w:r>
+      <w:r>
+        <w:t xml:space="preserve">pasamos como parámetro del método </w:t>
+      </w:r>
+      <w:proofErr w:type="spellStart"/>
       <w:proofErr w:type="gramStart"/>
       <w:r>
         <w:rPr>
           <w:i/>
         </w:rPr>
-        <w:t>eliminar</w:t>
-      </w:r>
+        <w:t>eliminarUsuario</w:t>
+      </w:r>
+      <w:proofErr w:type="spellEnd"/>
       <w:r>
         <w:t>(</w:t>
       </w:r>
       <w:proofErr w:type="gramEnd"/>
       <w:r>
-        <w:t xml:space="preserve">). Este llama a </w:t>
+        <w:t xml:space="preserve">) de </w:t>
       </w:r>
       <w:proofErr w:type="spellStart"/>
       <w:r>
@@ -381,82 +387,14 @@
       </w:r>
       <w:proofErr w:type="spellEnd"/>
       <w:r>
-        <w:t xml:space="preserve"> que hace distintas comprobaciones </w:t>
-      </w:r>
-      <w:r>
-        <w:t>al nombre recibido</w:t>
-      </w:r>
-      <w:r>
-        <w:t>. Una vez que todo es correcto (</w:t>
-      </w:r>
-      <w:r>
-        <w:t>El usuario existe y el actor tiene permiso para eliminarlo</w:t>
-      </w:r>
-      <w:r>
-        <w:t xml:space="preserve">), creamos un objeto de transferencia </w:t>
-      </w:r>
-      <w:proofErr w:type="spellStart"/>
-      <w:r>
-        <w:rPr>
-          <w:i/>
-        </w:rPr>
-        <w:t>Transfer</w:t>
-      </w:r>
-      <w:r>
-        <w:rPr>
-          <w:i/>
-        </w:rPr>
-        <w:t>Nombre</w:t>
-      </w:r>
-      <w:proofErr w:type="spellEnd"/>
-      <w:r>
-        <w:t xml:space="preserve"> con el nombre de usuario</w:t>
-      </w:r>
-      <w:r>
-        <w:t xml:space="preserve"> y lo </w:t>
-      </w:r>
-      <w:r>
-        <w:t xml:space="preserve">pasamos como parámetro del método </w:t>
-      </w:r>
-      <w:proofErr w:type="spellStart"/>
-      <w:proofErr w:type="gramStart"/>
-      <w:r>
-        <w:rPr>
-          <w:i/>
-        </w:rPr>
+        <w:t xml:space="preserve">. Este a su vez llama a </w:t>
+      </w:r>
+      <w:proofErr w:type="spellStart"/>
+      <w:r>
         <w:t>eliminarUsuario</w:t>
       </w:r>
       <w:proofErr w:type="spellEnd"/>
       <w:r>
-        <w:t>(</w:t>
-      </w:r>
-      <w:proofErr w:type="gramEnd"/>
-      <w:r>
-        <w:t xml:space="preserve">) de </w:t>
-      </w:r>
-      <w:proofErr w:type="spellStart"/>
-      <w:r>
-        <w:rPr>
-          <w:i/>
-        </w:rPr>
-        <w:t>UsuariosImp</w:t>
-      </w:r>
-      <w:proofErr w:type="spellEnd"/>
-      <w:r>
-        <w:t xml:space="preserve">. Este a su vez </w:t>
-      </w:r>
-      <w:r>
-        <w:t xml:space="preserve">llama a </w:t>
-      </w:r>
-      <w:proofErr w:type="spellStart"/>
-      <w:r>
-        <w:t>eliminar</w:t>
-      </w:r>
-      <w:r>
-        <w:t>Usuario</w:t>
-      </w:r>
-      <w:proofErr w:type="spellEnd"/>
-      <w:r>
         <w:t xml:space="preserve"> de </w:t>
       </w:r>
       <w:proofErr w:type="spellStart"/>
@@ -465,22 +403,591 @@
       </w:r>
       <w:proofErr w:type="spellEnd"/>
       <w:r>
-        <w:t xml:space="preserve"> que lo </w:t>
-      </w:r>
-      <w:r>
-        <w:t xml:space="preserve">elimina de </w:t>
-      </w:r>
-      <w:r>
-        <w:t xml:space="preserve">la base de </w:t>
-      </w:r>
-      <w:r>
-        <w:t>datos.</w:t>
+        <w:t xml:space="preserve"> que lo elimina de la base de datos.</w:t>
       </w:r>
     </w:p>
     <w:p/>
     <w:p/>
     <w:p/>
     <w:p/>
+    <w:p/>
+    <w:p/>
+    <w:p/>
+    <w:p/>
+    <w:p/>
+    <w:p>
+      <w:pPr>
+        <w:autoSpaceDE w:val="0"/>
+        <w:autoSpaceDN w:val="0"/>
+        <w:adjustRightInd w:val="0"/>
+        <w:spacing w:line="252" w:lineRule="auto"/>
+        <w:rPr>
+          <w:rFonts w:ascii="Calibri" w:hAnsi="Calibri" w:cs="Calibri"/>
+        </w:rPr>
+      </w:pPr>
+      <w:proofErr w:type="spellStart"/>
+      <w:r>
+        <w:rPr>
+          <w:rFonts w:ascii="Calibri" w:hAnsi="Calibri" w:cs="Calibri"/>
+        </w:rPr>
+        <w:lastRenderedPageBreak/>
+        <w:t>Ds_log_In</w:t>
+      </w:r>
+      <w:proofErr w:type="spellEnd"/>
+      <w:r>
+        <w:rPr>
+          <w:rFonts w:ascii="Calibri" w:hAnsi="Calibri" w:cs="Calibri"/>
+        </w:rPr>
+        <w:t>:</w:t>
+      </w:r>
+    </w:p>
+    <w:p>
+      <w:pPr>
+        <w:autoSpaceDE w:val="0"/>
+        <w:autoSpaceDN w:val="0"/>
+        <w:adjustRightInd w:val="0"/>
+        <w:spacing w:line="252" w:lineRule="auto"/>
+        <w:rPr>
+          <w:rFonts w:ascii="Calibri" w:hAnsi="Calibri" w:cs="Calibri"/>
+        </w:rPr>
+      </w:pPr>
+    </w:p>
+    <w:p>
+      <w:pPr>
+        <w:autoSpaceDE w:val="0"/>
+        <w:autoSpaceDN w:val="0"/>
+        <w:adjustRightInd w:val="0"/>
+        <w:spacing w:line="252" w:lineRule="auto"/>
+        <w:ind w:firstLine="708"/>
+        <w:rPr>
+          <w:rFonts w:ascii="Calibri" w:hAnsi="Calibri" w:cs="Calibri"/>
+        </w:rPr>
+      </w:pPr>
+      <w:r>
+        <w:rPr>
+          <w:rFonts w:ascii="Calibri" w:hAnsi="Calibri" w:cs="Calibri"/>
+        </w:rPr>
+        <w:t xml:space="preserve">El presente diagrama desarrolla el caso de uso Log in. </w:t>
+      </w:r>
+    </w:p>
+    <w:p>
+      <w:pPr>
+        <w:autoSpaceDE w:val="0"/>
+        <w:autoSpaceDN w:val="0"/>
+        <w:adjustRightInd w:val="0"/>
+        <w:spacing w:line="252" w:lineRule="auto"/>
+        <w:ind w:firstLine="708"/>
+        <w:rPr>
+          <w:rFonts w:ascii="Calibri" w:hAnsi="Calibri" w:cs="Calibri"/>
+        </w:rPr>
+      </w:pPr>
+      <w:r>
+        <w:rPr>
+          <w:rFonts w:ascii="Calibri" w:hAnsi="Calibri" w:cs="Calibri"/>
+        </w:rPr>
+        <w:t xml:space="preserve">La secuencia comienza con la llamada del actor a la acción iniciar sesión o login. Se </w:t>
+      </w:r>
+      <w:r>
+        <w:rPr>
+          <w:rFonts w:ascii="Calibri" w:hAnsi="Calibri" w:cs="Calibri"/>
+        </w:rPr>
+        <w:t xml:space="preserve">llama al método </w:t>
+      </w:r>
+      <w:proofErr w:type="spellStart"/>
+      <w:proofErr w:type="gramStart"/>
+      <w:r>
+        <w:rPr>
+          <w:rFonts w:ascii="Calibri" w:hAnsi="Calibri" w:cs="Calibri"/>
+          <w:i/>
+        </w:rPr>
+        <w:t>in</w:t>
+      </w:r>
+      <w:r>
+        <w:rPr>
+          <w:rFonts w:ascii="Calibri" w:hAnsi="Calibri" w:cs="Calibri"/>
+          <w:i/>
+        </w:rPr>
+        <w:t>i</w:t>
+      </w:r>
+      <w:r>
+        <w:rPr>
+          <w:rFonts w:ascii="Calibri" w:hAnsi="Calibri" w:cs="Calibri"/>
+          <w:i/>
+        </w:rPr>
+        <w:t>cioSesion</w:t>
+      </w:r>
+      <w:proofErr w:type="spellEnd"/>
+      <w:r>
+        <w:rPr>
+          <w:rFonts w:ascii="Calibri" w:hAnsi="Calibri" w:cs="Calibri"/>
+        </w:rPr>
+        <w:t>(</w:t>
+      </w:r>
+      <w:proofErr w:type="gramEnd"/>
+      <w:r>
+        <w:rPr>
+          <w:rFonts w:ascii="Calibri" w:hAnsi="Calibri" w:cs="Calibri"/>
+        </w:rPr>
+        <w:t xml:space="preserve">) </w:t>
+      </w:r>
+      <w:r>
+        <w:rPr>
+          <w:rFonts w:ascii="Calibri" w:hAnsi="Calibri" w:cs="Calibri"/>
+        </w:rPr>
+        <w:t xml:space="preserve">de </w:t>
+      </w:r>
+      <w:proofErr w:type="spellStart"/>
+      <w:r>
+        <w:rPr>
+          <w:rFonts w:ascii="Calibri" w:hAnsi="Calibri" w:cs="Calibri"/>
+          <w:i/>
+        </w:rPr>
+        <w:t>ControladorUsuario</w:t>
+      </w:r>
+      <w:proofErr w:type="spellEnd"/>
+      <w:r>
+        <w:rPr>
+          <w:rFonts w:ascii="Calibri" w:hAnsi="Calibri" w:cs="Calibri"/>
+        </w:rPr>
+        <w:t xml:space="preserve">. Este llama en primer lugar a </w:t>
+      </w:r>
+      <w:proofErr w:type="spellStart"/>
+      <w:r>
+        <w:rPr>
+          <w:rFonts w:ascii="Calibri" w:hAnsi="Calibri" w:cs="Calibri"/>
+          <w:i/>
+        </w:rPr>
+        <w:t>FactoriaVistasUsuario</w:t>
+      </w:r>
+      <w:proofErr w:type="spellEnd"/>
+      <w:r>
+        <w:rPr>
+          <w:rFonts w:ascii="Calibri" w:hAnsi="Calibri" w:cs="Calibri"/>
+        </w:rPr>
+        <w:t xml:space="preserve"> que crea la vista </w:t>
+      </w:r>
+      <w:r>
+        <w:rPr>
+          <w:rFonts w:ascii="Calibri" w:hAnsi="Calibri" w:cs="Calibri"/>
+        </w:rPr>
+        <w:t xml:space="preserve">donde el actor introducirá sus credenciales. </w:t>
+      </w:r>
+    </w:p>
+    <w:p>
+      <w:pPr>
+        <w:autoSpaceDE w:val="0"/>
+        <w:autoSpaceDN w:val="0"/>
+        <w:adjustRightInd w:val="0"/>
+        <w:spacing w:line="252" w:lineRule="auto"/>
+        <w:ind w:firstLine="708"/>
+        <w:rPr>
+          <w:rFonts w:ascii="Calibri" w:hAnsi="Calibri" w:cs="Calibri"/>
+        </w:rPr>
+      </w:pPr>
+      <w:r>
+        <w:rPr>
+          <w:rFonts w:ascii="Calibri" w:hAnsi="Calibri" w:cs="Calibri"/>
+        </w:rPr>
+        <w:t xml:space="preserve">Se obtienen dichos credenciales de la vista creada y a continuación se llama </w:t>
+      </w:r>
+      <w:r>
+        <w:rPr>
+          <w:rFonts w:ascii="Calibri" w:hAnsi="Calibri" w:cs="Calibri"/>
+        </w:rPr>
+        <w:t xml:space="preserve">a </w:t>
+      </w:r>
+      <w:proofErr w:type="spellStart"/>
+      <w:r>
+        <w:rPr>
+          <w:rFonts w:ascii="Calibri" w:hAnsi="Calibri" w:cs="Calibri"/>
+          <w:i/>
+        </w:rPr>
+        <w:t>UsuariosImp</w:t>
+      </w:r>
+      <w:proofErr w:type="spellEnd"/>
+      <w:r>
+        <w:rPr>
+          <w:rFonts w:ascii="Calibri" w:hAnsi="Calibri" w:cs="Calibri"/>
+        </w:rPr>
+        <w:t xml:space="preserve"> que </w:t>
+      </w:r>
+      <w:r>
+        <w:rPr>
+          <w:rFonts w:ascii="Calibri" w:hAnsi="Calibri" w:cs="Calibri"/>
+        </w:rPr>
+        <w:t>comprueba la contraseña</w:t>
+      </w:r>
+      <w:r>
+        <w:rPr>
+          <w:rFonts w:ascii="Calibri" w:hAnsi="Calibri" w:cs="Calibri"/>
+        </w:rPr>
+        <w:t xml:space="preserve">. </w:t>
+      </w:r>
+      <w:r>
+        <w:rPr>
+          <w:rFonts w:ascii="Calibri" w:hAnsi="Calibri" w:cs="Calibri"/>
+        </w:rPr>
+        <w:t>Si esta es correcta creamos</w:t>
+      </w:r>
+      <w:r>
+        <w:rPr>
+          <w:rFonts w:ascii="Calibri" w:hAnsi="Calibri" w:cs="Calibri"/>
+        </w:rPr>
+        <w:t xml:space="preserve"> un objeto de transferencia </w:t>
+      </w:r>
+      <w:proofErr w:type="spellStart"/>
+      <w:r>
+        <w:rPr>
+          <w:rFonts w:ascii="Calibri" w:hAnsi="Calibri" w:cs="Calibri"/>
+          <w:i/>
+        </w:rPr>
+        <w:t>Transfer</w:t>
+      </w:r>
+      <w:r>
+        <w:rPr>
+          <w:rFonts w:ascii="Calibri" w:hAnsi="Calibri" w:cs="Calibri"/>
+          <w:i/>
+        </w:rPr>
+        <w:t>Id</w:t>
+      </w:r>
+      <w:proofErr w:type="spellEnd"/>
+      <w:r>
+        <w:rPr>
+          <w:rFonts w:ascii="Calibri" w:hAnsi="Calibri" w:cs="Calibri"/>
+        </w:rPr>
+        <w:t xml:space="preserve"> </w:t>
+      </w:r>
+      <w:r>
+        <w:rPr>
+          <w:rFonts w:ascii="Calibri" w:hAnsi="Calibri" w:cs="Calibri"/>
+        </w:rPr>
+        <w:t xml:space="preserve">que pasamos como argumento del método </w:t>
+      </w:r>
+      <w:proofErr w:type="gramStart"/>
+      <w:r>
+        <w:rPr>
+          <w:rFonts w:ascii="Calibri" w:hAnsi="Calibri" w:cs="Calibri"/>
+          <w:i/>
+        </w:rPr>
+        <w:t>log</w:t>
+      </w:r>
+      <w:r>
+        <w:rPr>
+          <w:rFonts w:ascii="Calibri" w:hAnsi="Calibri" w:cs="Calibri"/>
+        </w:rPr>
+        <w:t>(</w:t>
+      </w:r>
+      <w:proofErr w:type="gramEnd"/>
+      <w:r>
+        <w:rPr>
+          <w:rFonts w:ascii="Calibri" w:hAnsi="Calibri" w:cs="Calibri"/>
+        </w:rPr>
+        <w:t xml:space="preserve">) de </w:t>
+      </w:r>
+      <w:proofErr w:type="spellStart"/>
+      <w:r>
+        <w:rPr>
+          <w:rFonts w:ascii="Calibri" w:hAnsi="Calibri" w:cs="Calibri"/>
+          <w:i/>
+        </w:rPr>
+        <w:t>UsuariosImp</w:t>
+      </w:r>
+      <w:proofErr w:type="spellEnd"/>
+      <w:r>
+        <w:rPr>
+          <w:rFonts w:ascii="Calibri" w:hAnsi="Calibri" w:cs="Calibri"/>
+        </w:rPr>
+        <w:t xml:space="preserve"> que llama a </w:t>
+      </w:r>
+      <w:proofErr w:type="spellStart"/>
+      <w:r>
+        <w:rPr>
+          <w:rFonts w:ascii="Calibri" w:hAnsi="Calibri" w:cs="Calibri"/>
+          <w:i/>
+        </w:rPr>
+        <w:t>loging</w:t>
+      </w:r>
+      <w:proofErr w:type="spellEnd"/>
+      <w:r>
+        <w:rPr>
+          <w:rFonts w:ascii="Calibri" w:hAnsi="Calibri" w:cs="Calibri"/>
+        </w:rPr>
+        <w:t xml:space="preserve">() de </w:t>
+      </w:r>
+      <w:proofErr w:type="spellStart"/>
+      <w:r>
+        <w:rPr>
+          <w:rFonts w:ascii="Calibri" w:hAnsi="Calibri" w:cs="Calibri"/>
+          <w:i/>
+        </w:rPr>
+        <w:t>DAOUsuariosImp</w:t>
+      </w:r>
+      <w:proofErr w:type="spellEnd"/>
+      <w:r>
+        <w:rPr>
+          <w:rFonts w:ascii="Calibri" w:hAnsi="Calibri" w:cs="Calibri"/>
+        </w:rPr>
+        <w:t xml:space="preserve"> que realiza el login del usuario</w:t>
+      </w:r>
+      <w:r>
+        <w:rPr>
+          <w:rFonts w:ascii="Calibri" w:hAnsi="Calibri" w:cs="Calibri"/>
+        </w:rPr>
+        <w:t>.</w:t>
+      </w:r>
+    </w:p>
+    <w:p>
+      <w:pPr>
+        <w:autoSpaceDE w:val="0"/>
+        <w:autoSpaceDN w:val="0"/>
+        <w:adjustRightInd w:val="0"/>
+        <w:spacing w:line="252" w:lineRule="auto"/>
+        <w:ind w:firstLine="708"/>
+        <w:rPr>
+          <w:rFonts w:ascii="Calibri" w:hAnsi="Calibri" w:cs="Calibri"/>
+        </w:rPr>
+      </w:pPr>
+      <w:r>
+        <w:rPr>
+          <w:rFonts w:ascii="Calibri" w:hAnsi="Calibri" w:cs="Calibri"/>
+        </w:rPr>
+        <w:t xml:space="preserve">Por último ocultamos la vista creada para la introducción de credenciales y creamos la vista principal del usuario </w:t>
+      </w:r>
+      <w:proofErr w:type="spellStart"/>
+      <w:r>
+        <w:rPr>
+          <w:rFonts w:ascii="Calibri" w:hAnsi="Calibri" w:cs="Calibri"/>
+        </w:rPr>
+        <w:t>logueado</w:t>
+      </w:r>
+      <w:proofErr w:type="spellEnd"/>
+      <w:r>
+        <w:rPr>
+          <w:rFonts w:ascii="Calibri" w:hAnsi="Calibri" w:cs="Calibri"/>
+        </w:rPr>
+        <w:t>.</w:t>
+      </w:r>
+    </w:p>
+    <w:p>
+      <w:pPr>
+        <w:autoSpaceDE w:val="0"/>
+        <w:autoSpaceDN w:val="0"/>
+        <w:adjustRightInd w:val="0"/>
+        <w:spacing w:line="252" w:lineRule="auto"/>
+        <w:ind w:firstLine="708"/>
+        <w:rPr>
+          <w:rFonts w:ascii="Calibri" w:hAnsi="Calibri" w:cs="Calibri"/>
+        </w:rPr>
+      </w:pPr>
+    </w:p>
+    <w:p>
+      <w:pPr>
+        <w:autoSpaceDE w:val="0"/>
+        <w:autoSpaceDN w:val="0"/>
+        <w:adjustRightInd w:val="0"/>
+        <w:spacing w:line="252" w:lineRule="auto"/>
+        <w:ind w:firstLine="708"/>
+        <w:rPr>
+          <w:rFonts w:ascii="Calibri" w:hAnsi="Calibri" w:cs="Calibri"/>
+        </w:rPr>
+      </w:pPr>
+    </w:p>
+    <w:p>
+      <w:pPr>
+        <w:autoSpaceDE w:val="0"/>
+        <w:autoSpaceDN w:val="0"/>
+        <w:adjustRightInd w:val="0"/>
+        <w:spacing w:line="252" w:lineRule="auto"/>
+        <w:rPr>
+          <w:rFonts w:ascii="Calibri" w:hAnsi="Calibri" w:cs="Calibri"/>
+        </w:rPr>
+      </w:pPr>
+      <w:proofErr w:type="spellStart"/>
+      <w:r>
+        <w:rPr>
+          <w:rFonts w:ascii="Calibri" w:hAnsi="Calibri" w:cs="Calibri"/>
+        </w:rPr>
+        <w:t>Ds_log_</w:t>
+      </w:r>
+      <w:r>
+        <w:rPr>
+          <w:rFonts w:ascii="Calibri" w:hAnsi="Calibri" w:cs="Calibri"/>
+        </w:rPr>
+        <w:t>Out</w:t>
+      </w:r>
+      <w:proofErr w:type="spellEnd"/>
+      <w:r>
+        <w:rPr>
+          <w:rFonts w:ascii="Calibri" w:hAnsi="Calibri" w:cs="Calibri"/>
+        </w:rPr>
+        <w:t>:</w:t>
+      </w:r>
+    </w:p>
+    <w:p>
+      <w:pPr>
+        <w:autoSpaceDE w:val="0"/>
+        <w:autoSpaceDN w:val="0"/>
+        <w:adjustRightInd w:val="0"/>
+        <w:spacing w:line="252" w:lineRule="auto"/>
+        <w:rPr>
+          <w:rFonts w:ascii="Calibri" w:hAnsi="Calibri" w:cs="Calibri"/>
+        </w:rPr>
+      </w:pPr>
+    </w:p>
+    <w:p>
+      <w:pPr>
+        <w:autoSpaceDE w:val="0"/>
+        <w:autoSpaceDN w:val="0"/>
+        <w:adjustRightInd w:val="0"/>
+        <w:spacing w:line="252" w:lineRule="auto"/>
+        <w:ind w:firstLine="708"/>
+        <w:rPr>
+          <w:rFonts w:ascii="Calibri" w:hAnsi="Calibri" w:cs="Calibri"/>
+        </w:rPr>
+      </w:pPr>
+      <w:r>
+        <w:rPr>
+          <w:rFonts w:ascii="Calibri" w:hAnsi="Calibri" w:cs="Calibri"/>
+        </w:rPr>
+        <w:t>El presente diagrama</w:t>
+      </w:r>
+      <w:r>
+        <w:rPr>
+          <w:rFonts w:ascii="Calibri" w:hAnsi="Calibri" w:cs="Calibri"/>
+        </w:rPr>
+        <w:t xml:space="preserve"> desarrolla el caso de uso Log </w:t>
+      </w:r>
+      <w:proofErr w:type="spellStart"/>
+      <w:r>
+        <w:rPr>
+          <w:rFonts w:ascii="Calibri" w:hAnsi="Calibri" w:cs="Calibri"/>
+        </w:rPr>
+        <w:t>out</w:t>
+      </w:r>
+      <w:proofErr w:type="spellEnd"/>
+      <w:r>
+        <w:rPr>
+          <w:rFonts w:ascii="Calibri" w:hAnsi="Calibri" w:cs="Calibri"/>
+        </w:rPr>
+        <w:t xml:space="preserve">. </w:t>
+      </w:r>
+    </w:p>
+    <w:p>
+      <w:pPr>
+        <w:autoSpaceDE w:val="0"/>
+        <w:autoSpaceDN w:val="0"/>
+        <w:adjustRightInd w:val="0"/>
+        <w:spacing w:line="252" w:lineRule="auto"/>
+        <w:ind w:firstLine="708"/>
+        <w:rPr>
+          <w:rFonts w:ascii="Calibri" w:hAnsi="Calibri" w:cs="Calibri"/>
+        </w:rPr>
+      </w:pPr>
+      <w:r>
+        <w:rPr>
+          <w:rFonts w:ascii="Calibri" w:hAnsi="Calibri" w:cs="Calibri"/>
+        </w:rPr>
+        <w:t xml:space="preserve">La secuencia comienza con la llamada del actor a la acción </w:t>
+      </w:r>
+      <w:r>
+        <w:rPr>
+          <w:rFonts w:ascii="Calibri" w:hAnsi="Calibri" w:cs="Calibri"/>
+        </w:rPr>
+        <w:t>cerrar</w:t>
+      </w:r>
+      <w:r>
+        <w:rPr>
+          <w:rFonts w:ascii="Calibri" w:hAnsi="Calibri" w:cs="Calibri"/>
+        </w:rPr>
+        <w:t xml:space="preserve"> sesión o lo</w:t>
+      </w:r>
+      <w:r>
+        <w:rPr>
+          <w:rFonts w:ascii="Calibri" w:hAnsi="Calibri" w:cs="Calibri"/>
+        </w:rPr>
+        <w:t>gout</w:t>
+      </w:r>
+      <w:r>
+        <w:rPr>
+          <w:rFonts w:ascii="Calibri" w:hAnsi="Calibri" w:cs="Calibri"/>
+        </w:rPr>
+        <w:t xml:space="preserve">. Se llama al método </w:t>
+      </w:r>
+      <w:proofErr w:type="gramStart"/>
+      <w:r>
+        <w:rPr>
+          <w:rFonts w:ascii="Calibri" w:hAnsi="Calibri" w:cs="Calibri"/>
+          <w:i/>
+        </w:rPr>
+        <w:t>logout</w:t>
+      </w:r>
+      <w:r>
+        <w:rPr>
+          <w:rFonts w:ascii="Calibri" w:hAnsi="Calibri" w:cs="Calibri"/>
+        </w:rPr>
+        <w:t>(</w:t>
+      </w:r>
+      <w:proofErr w:type="gramEnd"/>
+      <w:r>
+        <w:rPr>
+          <w:rFonts w:ascii="Calibri" w:hAnsi="Calibri" w:cs="Calibri"/>
+        </w:rPr>
+        <w:t xml:space="preserve">) de </w:t>
+      </w:r>
+      <w:proofErr w:type="spellStart"/>
+      <w:r>
+        <w:rPr>
+          <w:rFonts w:ascii="Calibri" w:hAnsi="Calibri" w:cs="Calibri"/>
+          <w:i/>
+        </w:rPr>
+        <w:t>ControladorUsuario</w:t>
+      </w:r>
+      <w:proofErr w:type="spellEnd"/>
+      <w:r>
+        <w:rPr>
+          <w:rFonts w:ascii="Calibri" w:hAnsi="Calibri" w:cs="Calibri"/>
+        </w:rPr>
+        <w:t xml:space="preserve">. Este </w:t>
+      </w:r>
+      <w:r>
+        <w:rPr>
+          <w:rFonts w:ascii="Calibri" w:hAnsi="Calibri" w:cs="Calibri"/>
+        </w:rPr>
+        <w:t>simplemente elimina todas las vistas creadas hasta el momento y crea una nueva ventana de login para un futuro usuario</w:t>
+      </w:r>
+      <w:r>
+        <w:rPr>
+          <w:rFonts w:ascii="Calibri" w:hAnsi="Calibri" w:cs="Calibri"/>
+        </w:rPr>
+        <w:t>.</w:t>
+      </w:r>
+      <w:bookmarkStart w:id="0" w:name="_GoBack"/>
+      <w:bookmarkEnd w:id="0"/>
+    </w:p>
+    <w:p>
+      <w:pPr>
+        <w:autoSpaceDE w:val="0"/>
+        <w:autoSpaceDN w:val="0"/>
+        <w:adjustRightInd w:val="0"/>
+        <w:spacing w:line="252" w:lineRule="auto"/>
+        <w:ind w:firstLine="708"/>
+        <w:rPr>
+          <w:rFonts w:ascii="Calibri" w:hAnsi="Calibri" w:cs="Calibri"/>
+        </w:rPr>
+      </w:pPr>
+    </w:p>
+    <w:p>
+      <w:pPr>
+        <w:autoSpaceDE w:val="0"/>
+        <w:autoSpaceDN w:val="0"/>
+        <w:adjustRightInd w:val="0"/>
+        <w:spacing w:line="252" w:lineRule="auto"/>
+        <w:ind w:firstLine="708"/>
+        <w:rPr>
+          <w:rFonts w:ascii="Calibri" w:hAnsi="Calibri" w:cs="Calibri"/>
+        </w:rPr>
+      </w:pPr>
+    </w:p>
     <w:p/>
     <w:p>
       <w:r>

</xml_diff>